<commit_message>
add Function to MAke the Form And Handling it in Server Side
</commit_message>
<xml_diff>
--- a/All Note.DOCX
+++ b/All Note.DOCX
@@ -4,7 +4,6 @@
   <w:body>
     <w:p>
       <w:pPr>
-        <w:pStyle w:val="ListParagraph"/>
         <w:numPr>
           <w:ilvl w:val="0"/>
           <w:numId w:val="2"/>
@@ -59,7 +58,6 @@
           <w:bCs/>
           <w:sz w:val="24"/>
           <w:szCs w:val="24"/>
-          <w:highlight w:val="lightGray"/>
           <w:u w:val="single"/>
         </w:rPr>
         <w:t>Next Intl</w:t>
@@ -90,7 +88,1150 @@
     </w:p>
     <w:p>
       <w:pPr>
-        <w:pStyle w:val="ListParagraph"/>
+        <w:numPr>
+          <w:ilvl w:val="0"/>
+          <w:numId w:val="2"/>
+        </w:numPr>
+        <w:rPr>
+          <w:sz w:val="24"/>
+          <w:szCs w:val="24"/>
+        </w:rPr>
+      </w:pPr>
+      <w:r>
+        <w:rPr>
+          <w:sz w:val="24"/>
+          <w:szCs w:val="24"/>
+        </w:rPr>
+        <w:t xml:space="preserve">If u want to make Full Stack with next </w:t>
+      </w:r>
+      <w:proofErr w:type="spellStart"/>
+      <w:r>
+        <w:rPr>
+          <w:sz w:val="24"/>
+          <w:szCs w:val="24"/>
+        </w:rPr>
+        <w:t>js</w:t>
+      </w:r>
+      <w:proofErr w:type="spellEnd"/>
+      <w:r>
+        <w:rPr>
+          <w:sz w:val="24"/>
+          <w:szCs w:val="24"/>
+        </w:rPr>
+        <w:t xml:space="preserve"> u can use the Client Side next and U can use the </w:t>
+      </w:r>
+      <w:proofErr w:type="spellStart"/>
+      <w:r>
+        <w:rPr>
+          <w:sz w:val="24"/>
+          <w:szCs w:val="24"/>
+        </w:rPr>
+        <w:t>BackEnd</w:t>
+      </w:r>
+      <w:proofErr w:type="spellEnd"/>
+      <w:r>
+        <w:rPr>
+          <w:sz w:val="24"/>
+          <w:szCs w:val="24"/>
+        </w:rPr>
+        <w:t xml:space="preserve"> is Next </w:t>
+      </w:r>
+      <w:proofErr w:type="gramStart"/>
+      <w:r>
+        <w:rPr>
+          <w:sz w:val="24"/>
+          <w:szCs w:val="24"/>
+        </w:rPr>
+        <w:t>also</w:t>
+      </w:r>
+      <w:proofErr w:type="gramEnd"/>
+      <w:r>
+        <w:rPr>
+          <w:sz w:val="24"/>
+          <w:szCs w:val="24"/>
+        </w:rPr>
+        <w:t xml:space="preserve"> But By using Data Base to Store The Data inside it and the nest it work in server  </w:t>
+      </w:r>
+    </w:p>
+    <w:p>
+      <w:pPr>
+        <w:numPr>
+          <w:ilvl w:val="1"/>
+          <w:numId w:val="2"/>
+        </w:numPr>
+        <w:rPr>
+          <w:sz w:val="24"/>
+          <w:szCs w:val="24"/>
+        </w:rPr>
+      </w:pPr>
+      <w:r>
+        <w:rPr>
+          <w:sz w:val="24"/>
+          <w:szCs w:val="24"/>
+        </w:rPr>
+        <w:t xml:space="preserve">The first Step U </w:t>
+      </w:r>
+      <w:proofErr w:type="gramStart"/>
+      <w:r>
+        <w:rPr>
+          <w:sz w:val="24"/>
+          <w:szCs w:val="24"/>
+        </w:rPr>
+        <w:t>can</w:t>
+      </w:r>
+      <w:proofErr w:type="gramEnd"/>
+      <w:r>
+        <w:rPr>
+          <w:sz w:val="24"/>
+          <w:szCs w:val="24"/>
+        </w:rPr>
+        <w:t xml:space="preserve"> Install the package that can It allowed u to install the SQL Lite in </w:t>
+      </w:r>
+      <w:proofErr w:type="spellStart"/>
+      <w:r>
+        <w:rPr>
+          <w:sz w:val="24"/>
+          <w:szCs w:val="24"/>
+        </w:rPr>
+        <w:t>ur</w:t>
+      </w:r>
+      <w:proofErr w:type="spellEnd"/>
+      <w:r>
+        <w:rPr>
+          <w:sz w:val="24"/>
+          <w:szCs w:val="24"/>
+        </w:rPr>
+        <w:t xml:space="preserve"> Application </w:t>
+      </w:r>
+    </w:p>
+    <w:p>
+      <w:pPr>
+        <w:numPr>
+          <w:ilvl w:val="2"/>
+          <w:numId w:val="2"/>
+        </w:numPr>
+        <w:rPr>
+          <w:sz w:val="24"/>
+          <w:szCs w:val="24"/>
+        </w:rPr>
+      </w:pPr>
+      <w:proofErr w:type="spellStart"/>
+      <w:r>
+        <w:rPr>
+          <w:sz w:val="24"/>
+          <w:szCs w:val="24"/>
+        </w:rPr>
+        <w:t>npm</w:t>
+      </w:r>
+      <w:proofErr w:type="spellEnd"/>
+      <w:r>
+        <w:rPr>
+          <w:sz w:val="24"/>
+          <w:szCs w:val="24"/>
+        </w:rPr>
+        <w:t xml:space="preserve"> </w:t>
+      </w:r>
+      <w:proofErr w:type="spellStart"/>
+      <w:r>
+        <w:rPr>
+          <w:sz w:val="24"/>
+          <w:szCs w:val="24"/>
+        </w:rPr>
+        <w:t>i</w:t>
+      </w:r>
+      <w:proofErr w:type="spellEnd"/>
+      <w:r>
+        <w:rPr>
+          <w:sz w:val="24"/>
+          <w:szCs w:val="24"/>
+        </w:rPr>
+        <w:t xml:space="preserve"> better-sqlite3</w:t>
+      </w:r>
+    </w:p>
+    <w:p>
+      <w:pPr>
+        <w:numPr>
+          <w:ilvl w:val="1"/>
+          <w:numId w:val="2"/>
+        </w:numPr>
+        <w:rPr>
+          <w:sz w:val="24"/>
+          <w:szCs w:val="24"/>
+        </w:rPr>
+      </w:pPr>
+      <w:r>
+        <w:rPr>
+          <w:sz w:val="24"/>
+          <w:szCs w:val="24"/>
+        </w:rPr>
+        <w:t xml:space="preserve">create file in Global Directory Is called initdb.js </w:t>
+      </w:r>
+    </w:p>
+    <w:p>
+      <w:pPr>
+        <w:numPr>
+          <w:ilvl w:val="1"/>
+          <w:numId w:val="2"/>
+        </w:numPr>
+        <w:rPr>
+          <w:sz w:val="24"/>
+          <w:szCs w:val="24"/>
+        </w:rPr>
+      </w:pPr>
+      <w:proofErr w:type="spellStart"/>
+      <w:r>
+        <w:rPr>
+          <w:sz w:val="24"/>
+          <w:szCs w:val="24"/>
+        </w:rPr>
+        <w:t>const</w:t>
+      </w:r>
+      <w:proofErr w:type="spellEnd"/>
+      <w:r>
+        <w:rPr>
+          <w:sz w:val="24"/>
+          <w:szCs w:val="24"/>
+        </w:rPr>
+        <w:t xml:space="preserve"> SQL = require (“better-sql3”)</w:t>
+      </w:r>
+    </w:p>
+    <w:p>
+      <w:pPr>
+        <w:rPr>
+          <w:sz w:val="24"/>
+          <w:szCs w:val="24"/>
+        </w:rPr>
+      </w:pPr>
+      <w:proofErr w:type="spellStart"/>
+      <w:r>
+        <w:rPr>
+          <w:sz w:val="24"/>
+          <w:szCs w:val="24"/>
+        </w:rPr>
+        <w:t>const</w:t>
+      </w:r>
+      <w:proofErr w:type="spellEnd"/>
+      <w:r>
+        <w:rPr>
+          <w:sz w:val="24"/>
+          <w:szCs w:val="24"/>
+        </w:rPr>
+        <w:t xml:space="preserve"> </w:t>
+      </w:r>
+      <w:proofErr w:type="spellStart"/>
+      <w:r>
+        <w:rPr>
+          <w:sz w:val="24"/>
+          <w:szCs w:val="24"/>
+        </w:rPr>
+        <w:t>db</w:t>
+      </w:r>
+      <w:proofErr w:type="spellEnd"/>
+      <w:r>
+        <w:rPr>
+          <w:sz w:val="24"/>
+          <w:szCs w:val="24"/>
+        </w:rPr>
+        <w:t xml:space="preserve"> = </w:t>
+      </w:r>
+      <w:proofErr w:type="spellStart"/>
+      <w:proofErr w:type="gramStart"/>
+      <w:r>
+        <w:rPr>
+          <w:sz w:val="24"/>
+          <w:szCs w:val="24"/>
+        </w:rPr>
+        <w:t>sql</w:t>
+      </w:r>
+      <w:proofErr w:type="spellEnd"/>
+      <w:r>
+        <w:rPr>
+          <w:sz w:val="24"/>
+          <w:szCs w:val="24"/>
+        </w:rPr>
+        <w:t>(</w:t>
+      </w:r>
+      <w:proofErr w:type="gramEnd"/>
+      <w:r>
+        <w:rPr>
+          <w:sz w:val="24"/>
+          <w:szCs w:val="24"/>
+        </w:rPr>
+        <w:t>“the Data Base Name .</w:t>
+      </w:r>
+      <w:proofErr w:type="spellStart"/>
+      <w:r>
+        <w:rPr>
+          <w:sz w:val="24"/>
+          <w:szCs w:val="24"/>
+        </w:rPr>
+        <w:t>db</w:t>
+      </w:r>
+      <w:proofErr w:type="spellEnd"/>
+      <w:r>
+        <w:rPr>
+          <w:sz w:val="24"/>
+          <w:szCs w:val="24"/>
+        </w:rPr>
+        <w:t>”)</w:t>
+      </w:r>
+    </w:p>
+    <w:p>
+      <w:pPr>
+        <w:numPr>
+          <w:ilvl w:val="1"/>
+          <w:numId w:val="2"/>
+        </w:numPr>
+        <w:rPr>
+          <w:sz w:val="24"/>
+          <w:szCs w:val="24"/>
+        </w:rPr>
+      </w:pPr>
+      <w:r>
+        <w:rPr>
+          <w:sz w:val="24"/>
+          <w:szCs w:val="24"/>
+        </w:rPr>
+        <w:t xml:space="preserve">the deferent Between </w:t>
+      </w:r>
+      <w:proofErr w:type="spellStart"/>
+      <w:proofErr w:type="gramStart"/>
+      <w:r>
+        <w:rPr>
+          <w:sz w:val="24"/>
+          <w:szCs w:val="24"/>
+        </w:rPr>
+        <w:t>db.run</w:t>
+      </w:r>
+      <w:proofErr w:type="spellEnd"/>
+      <w:r>
+        <w:rPr>
+          <w:sz w:val="24"/>
+          <w:szCs w:val="24"/>
+        </w:rPr>
+        <w:t>(</w:t>
+      </w:r>
+      <w:proofErr w:type="gramEnd"/>
+      <w:r>
+        <w:rPr>
+          <w:sz w:val="24"/>
+          <w:szCs w:val="24"/>
+        </w:rPr>
+        <w:t xml:space="preserve">) and </w:t>
+      </w:r>
+      <w:proofErr w:type="spellStart"/>
+      <w:r>
+        <w:rPr>
+          <w:sz w:val="24"/>
+          <w:szCs w:val="24"/>
+        </w:rPr>
+        <w:t>db.All</w:t>
+      </w:r>
+      <w:proofErr w:type="spellEnd"/>
+      <w:r>
+        <w:rPr>
+          <w:sz w:val="24"/>
+          <w:szCs w:val="24"/>
+        </w:rPr>
+        <w:t>()</w:t>
+      </w:r>
+    </w:p>
+    <w:p>
+      <w:pPr>
+        <w:numPr>
+          <w:ilvl w:val="2"/>
+          <w:numId w:val="2"/>
+        </w:numPr>
+        <w:rPr>
+          <w:sz w:val="24"/>
+          <w:szCs w:val="24"/>
+        </w:rPr>
+      </w:pPr>
+      <w:r>
+        <w:rPr>
+          <w:sz w:val="24"/>
+          <w:szCs w:val="24"/>
+        </w:rPr>
+        <w:t xml:space="preserve">run Is used if u want to make Changes or Create in </w:t>
+      </w:r>
+      <w:proofErr w:type="spellStart"/>
+      <w:r>
+        <w:rPr>
+          <w:sz w:val="24"/>
+          <w:szCs w:val="24"/>
+        </w:rPr>
+        <w:t>DataBase</w:t>
+      </w:r>
+      <w:proofErr w:type="spellEnd"/>
+      <w:r>
+        <w:rPr>
+          <w:sz w:val="24"/>
+          <w:szCs w:val="24"/>
+        </w:rPr>
+        <w:t xml:space="preserve"> </w:t>
+      </w:r>
+    </w:p>
+    <w:p>
+      <w:pPr>
+        <w:numPr>
+          <w:ilvl w:val="2"/>
+          <w:numId w:val="2"/>
+        </w:numPr>
+        <w:rPr>
+          <w:sz w:val="24"/>
+          <w:szCs w:val="24"/>
+        </w:rPr>
+      </w:pPr>
+      <w:r>
+        <w:rPr>
+          <w:sz w:val="24"/>
+          <w:szCs w:val="24"/>
+        </w:rPr>
+        <w:t xml:space="preserve">All is used if u want to make Get or Post or Patch </w:t>
+      </w:r>
+    </w:p>
+    <w:p>
+      <w:pPr>
+        <w:numPr>
+          <w:ilvl w:val="1"/>
+          <w:numId w:val="2"/>
+        </w:numPr>
+        <w:rPr>
+          <w:sz w:val="24"/>
+          <w:szCs w:val="24"/>
+        </w:rPr>
+      </w:pPr>
+      <w:r>
+        <w:rPr>
+          <w:sz w:val="24"/>
+          <w:szCs w:val="24"/>
+        </w:rPr>
+        <w:t xml:space="preserve">There are method in data Base is Called </w:t>
+      </w:r>
+      <w:proofErr w:type="spellStart"/>
+      <w:proofErr w:type="gramStart"/>
+      <w:r>
+        <w:rPr>
+          <w:sz w:val="24"/>
+          <w:szCs w:val="24"/>
+        </w:rPr>
+        <w:t>db.prepare</w:t>
+      </w:r>
+      <w:proofErr w:type="spellEnd"/>
+      <w:proofErr w:type="gramEnd"/>
+      <w:r>
+        <w:rPr>
+          <w:sz w:val="24"/>
+          <w:szCs w:val="24"/>
+        </w:rPr>
+        <w:t xml:space="preserve">() </w:t>
+      </w:r>
+    </w:p>
+    <w:p>
+      <w:pPr>
+        <w:numPr>
+          <w:ilvl w:val="2"/>
+          <w:numId w:val="2"/>
+        </w:numPr>
+        <w:rPr>
+          <w:sz w:val="24"/>
+          <w:szCs w:val="24"/>
+        </w:rPr>
+      </w:pPr>
+      <w:r>
+        <w:rPr>
+          <w:sz w:val="24"/>
+          <w:szCs w:val="24"/>
+        </w:rPr>
+        <w:t xml:space="preserve">It </w:t>
+      </w:r>
+      <w:proofErr w:type="gramStart"/>
+      <w:r>
+        <w:rPr>
+          <w:sz w:val="24"/>
+          <w:szCs w:val="24"/>
+        </w:rPr>
+        <w:t>used  when</w:t>
+      </w:r>
+      <w:proofErr w:type="gramEnd"/>
+      <w:r>
+        <w:rPr>
+          <w:sz w:val="24"/>
+          <w:szCs w:val="24"/>
+        </w:rPr>
+        <w:t xml:space="preserve"> u want to make the </w:t>
+      </w:r>
+      <w:proofErr w:type="spellStart"/>
+      <w:r>
+        <w:rPr>
+          <w:sz w:val="24"/>
+          <w:szCs w:val="24"/>
+        </w:rPr>
+        <w:t>db</w:t>
+      </w:r>
+      <w:proofErr w:type="spellEnd"/>
+      <w:r>
+        <w:rPr>
+          <w:sz w:val="24"/>
+          <w:szCs w:val="24"/>
+        </w:rPr>
+        <w:t xml:space="preserve"> is </w:t>
+      </w:r>
+      <w:proofErr w:type="spellStart"/>
+      <w:r>
+        <w:rPr>
+          <w:sz w:val="24"/>
+          <w:szCs w:val="24"/>
+        </w:rPr>
+        <w:t>reay</w:t>
+      </w:r>
+      <w:proofErr w:type="spellEnd"/>
+      <w:r>
+        <w:rPr>
+          <w:sz w:val="24"/>
+          <w:szCs w:val="24"/>
+        </w:rPr>
+        <w:t xml:space="preserve"> to Using </w:t>
+      </w:r>
+    </w:p>
+    <w:p>
+      <w:pPr>
+        <w:numPr>
+          <w:ilvl w:val="0"/>
+          <w:numId w:val="2"/>
+        </w:numPr>
+        <w:rPr>
+          <w:sz w:val="24"/>
+          <w:szCs w:val="24"/>
+        </w:rPr>
+      </w:pPr>
+      <w:r>
+        <w:rPr>
+          <w:sz w:val="24"/>
+          <w:szCs w:val="24"/>
+        </w:rPr>
+        <w:t xml:space="preserve">To solve the Loading In the All page When Get Any Request U can Use the Method In react is Called &lt; </w:t>
+      </w:r>
+      <w:proofErr w:type="gramStart"/>
+      <w:r>
+        <w:rPr>
+          <w:sz w:val="24"/>
+          <w:szCs w:val="24"/>
+        </w:rPr>
+        <w:t>Suspense  fallback</w:t>
+      </w:r>
+      <w:proofErr w:type="gramEnd"/>
+      <w:r>
+        <w:rPr>
+          <w:sz w:val="24"/>
+          <w:szCs w:val="24"/>
+        </w:rPr>
+        <w:t xml:space="preserve"> = { &lt; p&gt; Loading……&lt;/p&gt;}&gt; </w:t>
+      </w:r>
+    </w:p>
+    <w:p>
+      <w:pPr>
+        <w:rPr>
+          <w:sz w:val="24"/>
+          <w:szCs w:val="24"/>
+        </w:rPr>
+      </w:pPr>
+      <w:r>
+        <w:rPr>
+          <w:sz w:val="24"/>
+          <w:szCs w:val="24"/>
+        </w:rPr>
+        <w:t xml:space="preserve">&lt;Any Component That U </w:t>
+      </w:r>
+      <w:proofErr w:type="gramStart"/>
+      <w:r>
+        <w:rPr>
+          <w:sz w:val="24"/>
+          <w:szCs w:val="24"/>
+        </w:rPr>
+        <w:t>want</w:t>
+      </w:r>
+      <w:proofErr w:type="gramEnd"/>
+      <w:r>
+        <w:rPr>
+          <w:sz w:val="24"/>
+          <w:szCs w:val="24"/>
+        </w:rPr>
+        <w:t xml:space="preserve"> To load It in the Server &gt;</w:t>
+      </w:r>
+    </w:p>
+    <w:p>
+      <w:pPr>
+        <w:rPr>
+          <w:sz w:val="24"/>
+          <w:szCs w:val="24"/>
+        </w:rPr>
+      </w:pPr>
+      <w:r>
+        <w:rPr>
+          <w:sz w:val="24"/>
+          <w:szCs w:val="24"/>
+        </w:rPr>
+        <w:t xml:space="preserve"> &lt;/ Suspense&gt;</w:t>
+      </w:r>
+    </w:p>
+    <w:p>
+      <w:pPr>
+        <w:numPr>
+          <w:ilvl w:val="0"/>
+          <w:numId w:val="2"/>
+        </w:numPr>
+        <w:rPr>
+          <w:sz w:val="24"/>
+          <w:szCs w:val="24"/>
+        </w:rPr>
+      </w:pPr>
+      <w:r>
+        <w:rPr>
+          <w:sz w:val="24"/>
+          <w:szCs w:val="24"/>
+        </w:rPr>
+        <w:t xml:space="preserve">If u want to make New Line with that get it from API u </w:t>
+      </w:r>
+      <w:proofErr w:type="gramStart"/>
+      <w:r>
+        <w:rPr>
+          <w:sz w:val="24"/>
+          <w:szCs w:val="24"/>
+        </w:rPr>
+        <w:t>can  Use</w:t>
+      </w:r>
+      <w:proofErr w:type="gramEnd"/>
+      <w:r>
+        <w:rPr>
+          <w:sz w:val="24"/>
+          <w:szCs w:val="24"/>
+        </w:rPr>
+        <w:t xml:space="preserve"> </w:t>
+      </w:r>
+      <w:proofErr w:type="spellStart"/>
+      <w:r>
+        <w:rPr>
+          <w:sz w:val="24"/>
+          <w:szCs w:val="24"/>
+        </w:rPr>
+        <w:t>dangerousString</w:t>
+      </w:r>
+      <w:proofErr w:type="spellEnd"/>
+      <w:r>
+        <w:rPr>
+          <w:sz w:val="24"/>
+          <w:szCs w:val="24"/>
+        </w:rPr>
+        <w:t>:{}</w:t>
+      </w:r>
+    </w:p>
+    <w:p>
+      <w:pPr>
+        <w:rPr>
+          <w:sz w:val="24"/>
+          <w:szCs w:val="24"/>
+        </w:rPr>
+      </w:pPr>
+      <w:r>
+        <w:rPr>
+          <w:sz w:val="24"/>
+          <w:szCs w:val="24"/>
+        </w:rPr>
+        <w:t>By Using Replace(&lt;/n</w:t>
+      </w:r>
+      <w:proofErr w:type="gramStart"/>
+      <w:r>
+        <w:rPr>
+          <w:sz w:val="24"/>
+          <w:szCs w:val="24"/>
+        </w:rPr>
+        <w:t>&gt; ,</w:t>
+      </w:r>
+      <w:proofErr w:type="gramEnd"/>
+      <w:r>
+        <w:rPr>
+          <w:sz w:val="24"/>
+          <w:szCs w:val="24"/>
+        </w:rPr>
+        <w:t xml:space="preserve"> &lt;/</w:t>
+      </w:r>
+      <w:proofErr w:type="spellStart"/>
+      <w:r>
+        <w:rPr>
+          <w:sz w:val="24"/>
+          <w:szCs w:val="24"/>
+        </w:rPr>
+        <w:t>br</w:t>
+      </w:r>
+      <w:proofErr w:type="spellEnd"/>
+      <w:r>
+        <w:rPr>
+          <w:sz w:val="24"/>
+          <w:szCs w:val="24"/>
+        </w:rPr>
+        <w:t>&gt;)</w:t>
+      </w:r>
+    </w:p>
+    <w:p>
+      <w:pPr>
+        <w:numPr>
+          <w:ilvl w:val="0"/>
+          <w:numId w:val="2"/>
+        </w:numPr>
+        <w:rPr>
+          <w:sz w:val="24"/>
+          <w:szCs w:val="24"/>
+        </w:rPr>
+      </w:pPr>
+      <w:r>
+        <w:rPr>
+          <w:sz w:val="24"/>
+          <w:szCs w:val="24"/>
+        </w:rPr>
+        <w:t xml:space="preserve">To handle the Dynamic Route in Next </w:t>
+      </w:r>
+      <w:proofErr w:type="spellStart"/>
+      <w:r>
+        <w:rPr>
+          <w:sz w:val="24"/>
+          <w:szCs w:val="24"/>
+        </w:rPr>
+        <w:t>js</w:t>
+      </w:r>
+      <w:proofErr w:type="spellEnd"/>
+      <w:r>
+        <w:rPr>
+          <w:sz w:val="24"/>
+          <w:szCs w:val="24"/>
+        </w:rPr>
+        <w:t xml:space="preserve"> U can use fun is Built in next is Calles </w:t>
+      </w:r>
+      <w:proofErr w:type="spellStart"/>
+      <w:proofErr w:type="gramStart"/>
+      <w:r>
+        <w:rPr>
+          <w:sz w:val="24"/>
+          <w:szCs w:val="24"/>
+        </w:rPr>
+        <w:t>notFound</w:t>
+      </w:r>
+      <w:proofErr w:type="spellEnd"/>
+      <w:r>
+        <w:rPr>
+          <w:sz w:val="24"/>
+          <w:szCs w:val="24"/>
+        </w:rPr>
+        <w:t>(</w:t>
+      </w:r>
+      <w:proofErr w:type="gramEnd"/>
+      <w:r>
+        <w:rPr>
+          <w:sz w:val="24"/>
+          <w:szCs w:val="24"/>
+        </w:rPr>
+        <w:t>)</w:t>
+      </w:r>
+    </w:p>
+    <w:p>
+      <w:pPr>
+        <w:rPr>
+          <w:sz w:val="24"/>
+          <w:szCs w:val="24"/>
+        </w:rPr>
+      </w:pPr>
+      <w:proofErr w:type="gramStart"/>
+      <w:r>
+        <w:rPr>
+          <w:sz w:val="24"/>
+          <w:szCs w:val="24"/>
+        </w:rPr>
+        <w:t>If(</w:t>
+      </w:r>
+      <w:proofErr w:type="gramEnd"/>
+      <w:r>
+        <w:rPr>
+          <w:sz w:val="24"/>
+          <w:szCs w:val="24"/>
+        </w:rPr>
+        <w:t xml:space="preserve">!Request ) return </w:t>
+      </w:r>
+      <w:proofErr w:type="spellStart"/>
+      <w:r>
+        <w:rPr>
+          <w:sz w:val="24"/>
+          <w:szCs w:val="24"/>
+        </w:rPr>
+        <w:t>notFound</w:t>
+      </w:r>
+      <w:proofErr w:type="spellEnd"/>
+      <w:r>
+        <w:rPr>
+          <w:sz w:val="24"/>
+          <w:szCs w:val="24"/>
+        </w:rPr>
+        <w:t>();</w:t>
+      </w:r>
+    </w:p>
+    <w:p>
+      <w:pPr>
+        <w:numPr>
+          <w:ilvl w:val="0"/>
+          <w:numId w:val="2"/>
+        </w:numPr>
+        <w:rPr>
+          <w:sz w:val="24"/>
+          <w:szCs w:val="24"/>
+        </w:rPr>
+      </w:pPr>
+      <w:r>
+        <w:rPr>
+          <w:sz w:val="24"/>
+          <w:szCs w:val="24"/>
+        </w:rPr>
+        <w:t xml:space="preserve">Handling Post Form </w:t>
+      </w:r>
+      <w:proofErr w:type="gramStart"/>
+      <w:r>
+        <w:rPr>
+          <w:sz w:val="24"/>
+          <w:szCs w:val="24"/>
+        </w:rPr>
+        <w:t>In</w:t>
+      </w:r>
+      <w:proofErr w:type="gramEnd"/>
+      <w:r>
+        <w:rPr>
+          <w:sz w:val="24"/>
+          <w:szCs w:val="24"/>
+        </w:rPr>
+        <w:t xml:space="preserve"> Next </w:t>
+      </w:r>
+    </w:p>
+    <w:p>
+      <w:pPr>
+        <w:numPr>
+          <w:ilvl w:val="1"/>
+          <w:numId w:val="2"/>
+        </w:numPr>
+        <w:rPr>
+          <w:sz w:val="24"/>
+          <w:szCs w:val="24"/>
+        </w:rPr>
+      </w:pPr>
+      <w:r>
+        <w:rPr>
+          <w:sz w:val="24"/>
+          <w:szCs w:val="24"/>
+        </w:rPr>
+        <w:t xml:space="preserve">To handle form in next we not using the </w:t>
+      </w:r>
+      <w:proofErr w:type="spellStart"/>
+      <w:r>
+        <w:rPr>
+          <w:sz w:val="24"/>
+          <w:szCs w:val="24"/>
+        </w:rPr>
+        <w:t>onSubmit</w:t>
+      </w:r>
+      <w:proofErr w:type="spellEnd"/>
+      <w:r>
+        <w:rPr>
+          <w:sz w:val="24"/>
+          <w:szCs w:val="24"/>
+        </w:rPr>
+        <w:t xml:space="preserve"> Method u can use another pattern in next  </w:t>
+      </w:r>
+    </w:p>
+    <w:p>
+      <w:pPr>
+        <w:numPr>
+          <w:ilvl w:val="1"/>
+          <w:numId w:val="2"/>
+        </w:numPr>
+        <w:rPr>
+          <w:sz w:val="24"/>
+          <w:szCs w:val="24"/>
+        </w:rPr>
+      </w:pPr>
+      <w:r>
+        <w:rPr>
+          <w:sz w:val="24"/>
+          <w:szCs w:val="24"/>
+        </w:rPr>
+        <w:t xml:space="preserve">U should </w:t>
+      </w:r>
+      <w:proofErr w:type="gramStart"/>
+      <w:r>
+        <w:rPr>
+          <w:sz w:val="24"/>
+          <w:szCs w:val="24"/>
+        </w:rPr>
+        <w:t>create  function</w:t>
+      </w:r>
+      <w:proofErr w:type="gramEnd"/>
+      <w:r>
+        <w:rPr>
+          <w:sz w:val="24"/>
+          <w:szCs w:val="24"/>
+        </w:rPr>
+        <w:t xml:space="preserve"> in server unless the component Is default server side </w:t>
+      </w:r>
+    </w:p>
+    <w:p>
+      <w:pPr>
+        <w:numPr>
+          <w:ilvl w:val="1"/>
+          <w:numId w:val="2"/>
+        </w:numPr>
+        <w:rPr>
+          <w:sz w:val="24"/>
+          <w:szCs w:val="24"/>
+        </w:rPr>
+      </w:pPr>
+      <w:r>
+        <w:rPr>
+          <w:sz w:val="24"/>
+          <w:szCs w:val="24"/>
+        </w:rPr>
+        <w:t xml:space="preserve">U can make submit by get the form method is called action </w:t>
+      </w:r>
+    </w:p>
+    <w:p>
+      <w:pPr>
+        <w:numPr>
+          <w:ilvl w:val="1"/>
+          <w:numId w:val="2"/>
+        </w:numPr>
+        <w:rPr>
+          <w:sz w:val="24"/>
+          <w:szCs w:val="24"/>
+        </w:rPr>
+      </w:pPr>
+      <w:r>
+        <w:rPr>
+          <w:sz w:val="24"/>
+          <w:szCs w:val="24"/>
+        </w:rPr>
+        <w:lastRenderedPageBreak/>
+        <w:t xml:space="preserve">There ready property in   next is called </w:t>
+      </w:r>
+      <w:proofErr w:type="spellStart"/>
+      <w:r>
+        <w:rPr>
+          <w:sz w:val="24"/>
+          <w:szCs w:val="24"/>
+        </w:rPr>
+        <w:t>formDate</w:t>
+      </w:r>
+      <w:proofErr w:type="spellEnd"/>
+      <w:r>
+        <w:rPr>
+          <w:sz w:val="24"/>
+          <w:szCs w:val="24"/>
+        </w:rPr>
+        <w:t xml:space="preserve"> to get the Value </w:t>
+      </w:r>
+      <w:proofErr w:type="gramStart"/>
+      <w:r>
+        <w:rPr>
+          <w:sz w:val="24"/>
+          <w:szCs w:val="24"/>
+        </w:rPr>
+        <w:t>For</w:t>
+      </w:r>
+      <w:proofErr w:type="gramEnd"/>
+      <w:r>
+        <w:rPr>
+          <w:sz w:val="24"/>
+          <w:szCs w:val="24"/>
+        </w:rPr>
+        <w:t xml:space="preserve"> all Input By the Name For All Each input </w:t>
+      </w:r>
+    </w:p>
+    <w:p>
+      <w:pPr>
+        <w:numPr>
+          <w:ilvl w:val="0"/>
+          <w:numId w:val="2"/>
+        </w:numPr>
+        <w:rPr>
+          <w:sz w:val="24"/>
+          <w:szCs w:val="24"/>
+        </w:rPr>
+      </w:pPr>
+      <w:r>
+        <w:rPr>
+          <w:sz w:val="24"/>
+          <w:szCs w:val="24"/>
+        </w:rPr>
+        <w:t>To handle the loading in server side with form u can use hook in react-</w:t>
+      </w:r>
+      <w:proofErr w:type="spellStart"/>
+      <w:proofErr w:type="gramStart"/>
+      <w:r>
+        <w:rPr>
+          <w:sz w:val="24"/>
+          <w:szCs w:val="24"/>
+        </w:rPr>
+        <w:t>dom</w:t>
+      </w:r>
+      <w:proofErr w:type="spellEnd"/>
+      <w:r>
+        <w:rPr>
+          <w:sz w:val="24"/>
+          <w:szCs w:val="24"/>
+        </w:rPr>
+        <w:t xml:space="preserve">  is</w:t>
+      </w:r>
+      <w:proofErr w:type="gramEnd"/>
+      <w:r>
+        <w:rPr>
+          <w:sz w:val="24"/>
+          <w:szCs w:val="24"/>
+        </w:rPr>
+        <w:t xml:space="preserve"> called </w:t>
+      </w:r>
+      <w:proofErr w:type="spellStart"/>
+      <w:r>
+        <w:rPr>
+          <w:sz w:val="24"/>
+          <w:szCs w:val="24"/>
+        </w:rPr>
+        <w:t>useFormStatus</w:t>
+      </w:r>
+      <w:proofErr w:type="spellEnd"/>
+      <w:r>
+        <w:rPr>
+          <w:sz w:val="24"/>
+          <w:szCs w:val="24"/>
+        </w:rPr>
+        <w:t>() and destruct form it method is Called {</w:t>
+      </w:r>
+      <w:r>
+        <w:rPr>
+          <w:sz w:val="24"/>
+          <w:szCs w:val="24"/>
+        </w:rPr>
+        <w:t xml:space="preserve"> pending </w:t>
+      </w:r>
+      <w:r>
+        <w:rPr>
+          <w:sz w:val="24"/>
+          <w:szCs w:val="24"/>
+        </w:rPr>
+        <w:t>}</w:t>
+      </w:r>
+    </w:p>
+    <w:p>
+      <w:pPr>
+        <w:numPr>
+          <w:ilvl w:val="0"/>
+          <w:numId w:val="2"/>
+        </w:numPr>
+        <w:rPr>
+          <w:sz w:val="24"/>
+          <w:szCs w:val="24"/>
+        </w:rPr>
+      </w:pPr>
+      <w:r>
+        <w:rPr>
+          <w:sz w:val="24"/>
+          <w:szCs w:val="24"/>
+        </w:rPr>
+        <w:t xml:space="preserve">In next </w:t>
+      </w:r>
+      <w:proofErr w:type="gramStart"/>
+      <w:r>
+        <w:rPr>
+          <w:sz w:val="24"/>
+          <w:szCs w:val="24"/>
+        </w:rPr>
+        <w:t>there</w:t>
+      </w:r>
+      <w:proofErr w:type="gramEnd"/>
+      <w:r>
+        <w:rPr>
+          <w:sz w:val="24"/>
+          <w:szCs w:val="24"/>
+        </w:rPr>
+        <w:t xml:space="preserve"> function is called revalidate it used same using For Effect Hook in react it Call the Browser and Next make new Cache For all data To Shown The New Data when Add Any Data To Ur Post Request this Function is Called </w:t>
+      </w:r>
+    </w:p>
+    <w:p>
+      <w:pPr>
+        <w:numPr>
+          <w:ilvl w:val="1"/>
+          <w:numId w:val="2"/>
+        </w:numPr>
+        <w:rPr>
+          <w:sz w:val="24"/>
+          <w:szCs w:val="24"/>
+        </w:rPr>
+      </w:pPr>
+      <w:proofErr w:type="spellStart"/>
+      <w:proofErr w:type="gramStart"/>
+      <w:r>
+        <w:rPr>
+          <w:sz w:val="24"/>
+          <w:szCs w:val="24"/>
+        </w:rPr>
+        <w:t>reValidatePath</w:t>
+      </w:r>
+      <w:proofErr w:type="spellEnd"/>
+      <w:r>
+        <w:rPr>
+          <w:sz w:val="24"/>
+          <w:szCs w:val="24"/>
+        </w:rPr>
+        <w:t>( “</w:t>
+      </w:r>
+      <w:proofErr w:type="gramEnd"/>
+      <w:r>
+        <w:rPr>
+          <w:sz w:val="24"/>
+          <w:szCs w:val="24"/>
+        </w:rPr>
+        <w:t xml:space="preserve"> the path that u want to make Revalidate For it ”  ,  ‘ layout or Pages ’)</w:t>
+      </w:r>
+    </w:p>
+    <w:p>
+      <w:pPr>
+        <w:numPr>
+          <w:ilvl w:val="0"/>
+          <w:numId w:val="2"/>
+        </w:numPr>
+        <w:rPr>
+          <w:sz w:val="24"/>
+          <w:szCs w:val="24"/>
+        </w:rPr>
+      </w:pPr>
+      <w:r>
+        <w:rPr>
+          <w:sz w:val="24"/>
+          <w:szCs w:val="24"/>
+        </w:rPr>
+        <w:t xml:space="preserve">there Function in nest is called </w:t>
+      </w:r>
+      <w:proofErr w:type="gramStart"/>
+      <w:r>
+        <w:rPr>
+          <w:sz w:val="24"/>
+          <w:szCs w:val="24"/>
+        </w:rPr>
+        <w:t>redirect(</w:t>
+      </w:r>
+      <w:proofErr w:type="gramEnd"/>
+      <w:r>
+        <w:rPr>
+          <w:sz w:val="24"/>
+          <w:szCs w:val="24"/>
+        </w:rPr>
+        <w:t>“/”) it used the same Usage in React it called Navigate</w:t>
+      </w:r>
+    </w:p>
+    <w:p>
+      <w:pPr>
         <w:numPr>
           <w:ilvl w:val="0"/>
           <w:numId w:val="2"/>
@@ -102,13 +1243,6 @@
       </w:pPr>
       <w:bookmarkStart w:id="0" w:name="_GoBack"/>
       <w:bookmarkEnd w:id="0"/>
-      <w:r>
-        <w:rPr>
-          <w:sz w:val="24"/>
-          <w:szCs w:val="24"/>
-        </w:rPr>
-        <w:t xml:space="preserve">  </w:t>
-      </w:r>
     </w:p>
     <w:sectPr>
       <w:pgSz w:w="12240" w:h="15840"/>
@@ -138,7 +1272,7 @@
         <w:rFonts w:hint="default"/>
       </w:rPr>
     </w:lvl>
-    <w:lvl w:ilvl="1" w:tplc="04090019" w:tentative="1">
+    <w:lvl w:ilvl="1" w:tplc="04090019">
       <w:start w:val="1"/>
       <w:numFmt w:val="lowerLetter"/>
       <w:lvlText w:val="%2."/>
@@ -147,7 +1281,7 @@
         <w:ind w:left="1440" w:hanging="360"/>
       </w:pPr>
     </w:lvl>
-    <w:lvl w:ilvl="2" w:tplc="0409001B" w:tentative="1">
+    <w:lvl w:ilvl="2" w:tplc="0409001B">
       <w:start w:val="1"/>
       <w:numFmt w:val="lowerRoman"/>
       <w:lvlText w:val="%3."/>
@@ -706,7 +1840,6 @@
   <w:style w:type="character" w:default="1" w:styleId="DefaultParagraphFont">
     <w:name w:val="Default Paragraph Font"/>
     <w:uiPriority w:val="1"/>
-    <w:semiHidden/>
     <w:unhideWhenUsed/>
   </w:style>
   <w:style w:type="table" w:default="1" w:styleId="TableNormal">

</xml_diff>

<commit_message>
add new File as Useful Liberary , And add new changes in file all notes
</commit_message>
<xml_diff>
--- a/All Note.DOCX
+++ b/All Note.DOCX
@@ -1383,30 +1383,7 @@
           <w:sz w:val="24"/>
           <w:szCs w:val="24"/>
         </w:rPr>
-        <w:t xml:space="preserve">There are </w:t>
-      </w:r>
-      <w:proofErr w:type="spellStart"/>
-      <w:r>
-        <w:rPr>
-          <w:sz w:val="24"/>
-          <w:szCs w:val="24"/>
-        </w:rPr>
-        <w:t>Liberary</w:t>
-      </w:r>
-      <w:proofErr w:type="spellEnd"/>
-      <w:r>
-        <w:rPr>
-          <w:sz w:val="24"/>
-          <w:szCs w:val="24"/>
-        </w:rPr>
-        <w:t xml:space="preserve"> To using</w:t>
-      </w:r>
-      <w:r>
-        <w:rPr>
-          <w:sz w:val="24"/>
-          <w:szCs w:val="24"/>
-        </w:rPr>
-        <w:t xml:space="preserve"> Make </w:t>
+        <w:t xml:space="preserve">If u Fetch Data in Server Side And U make Any POST OR </w:t>
       </w:r>
       <w:proofErr w:type="gramStart"/>
       <w:r>
@@ -1414,7 +1391,7 @@
           <w:sz w:val="24"/>
           <w:szCs w:val="24"/>
         </w:rPr>
-        <w:t>Editor  Such</w:t>
+        <w:t>PATCH ,</w:t>
       </w:r>
       <w:proofErr w:type="gramEnd"/>
       <w:r>
@@ -1422,14 +1399,23 @@
           <w:sz w:val="24"/>
           <w:szCs w:val="24"/>
         </w:rPr>
-        <w:t xml:space="preserve"> as React Rich  Editor </w:t>
-      </w:r>
-      <w:r>
-        <w:rPr>
-          <w:sz w:val="24"/>
-          <w:szCs w:val="24"/>
-        </w:rPr>
-        <w:t>:-</w:t>
+        <w:t xml:space="preserve"> and u want to </w:t>
+      </w:r>
+      <w:proofErr w:type="spellStart"/>
+      <w:r>
+        <w:rPr>
+          <w:sz w:val="24"/>
+          <w:szCs w:val="24"/>
+        </w:rPr>
+        <w:t>Shown</w:t>
+      </w:r>
+      <w:proofErr w:type="spellEnd"/>
+      <w:r>
+        <w:rPr>
+          <w:sz w:val="24"/>
+          <w:szCs w:val="24"/>
+        </w:rPr>
+        <w:t xml:space="preserve"> the Changes in the Server To Refresh this Page U Can Use </w:t>
       </w:r>
     </w:p>
     <w:p>
@@ -1443,22 +1429,100 @@
           <w:szCs w:val="24"/>
         </w:rPr>
       </w:pPr>
-      <w:r>
-        <w:rPr>
-          <w:sz w:val="24"/>
-          <w:szCs w:val="24"/>
-        </w:rPr>
-        <w:t xml:space="preserve">In E-commerce Web site in the Product Detail u have a lot Of Option U choices From It such as </w:t>
-      </w:r>
-      <w:proofErr w:type="spellStart"/>
-      <w:r>
-        <w:rPr>
-          <w:sz w:val="24"/>
-          <w:szCs w:val="24"/>
-        </w:rPr>
-        <w:t>Lg</w:t>
-      </w:r>
-      <w:proofErr w:type="spellEnd"/>
+      <w:proofErr w:type="spellStart"/>
+      <w:r>
+        <w:rPr>
+          <w:sz w:val="24"/>
+          <w:szCs w:val="24"/>
+        </w:rPr>
+        <w:t>Const</w:t>
+      </w:r>
+      <w:proofErr w:type="spellEnd"/>
+      <w:r>
+        <w:rPr>
+          <w:sz w:val="24"/>
+          <w:szCs w:val="24"/>
+        </w:rPr>
+        <w:t xml:space="preserve"> Router = </w:t>
+      </w:r>
+      <w:proofErr w:type="spellStart"/>
+      <w:proofErr w:type="gramStart"/>
+      <w:r>
+        <w:rPr>
+          <w:sz w:val="24"/>
+          <w:szCs w:val="24"/>
+        </w:rPr>
+        <w:t>UseRouter</w:t>
+      </w:r>
+      <w:proofErr w:type="spellEnd"/>
+      <w:r>
+        <w:rPr>
+          <w:sz w:val="24"/>
+          <w:szCs w:val="24"/>
+        </w:rPr>
+        <w:t>(</w:t>
+      </w:r>
+      <w:proofErr w:type="gramEnd"/>
+      <w:r>
+        <w:rPr>
+          <w:sz w:val="24"/>
+          <w:szCs w:val="24"/>
+        </w:rPr>
+        <w:t>);</w:t>
+      </w:r>
+    </w:p>
+    <w:p>
+      <w:pPr>
+        <w:numPr>
+          <w:ilvl w:val="1"/>
+          <w:numId w:val="2"/>
+        </w:numPr>
+        <w:rPr>
+          <w:sz w:val="24"/>
+          <w:szCs w:val="24"/>
+        </w:rPr>
+      </w:pPr>
+      <w:proofErr w:type="spellStart"/>
+      <w:proofErr w:type="gramStart"/>
+      <w:r>
+        <w:rPr>
+          <w:sz w:val="24"/>
+          <w:szCs w:val="24"/>
+        </w:rPr>
+        <w:t>useEffefect</w:t>
+      </w:r>
+      <w:proofErr w:type="spellEnd"/>
+      <w:r>
+        <w:rPr>
+          <w:sz w:val="24"/>
+          <w:szCs w:val="24"/>
+        </w:rPr>
+        <w:t>(</w:t>
+      </w:r>
+      <w:proofErr w:type="gramEnd"/>
+      <w:r>
+        <w:rPr>
+          <w:sz w:val="24"/>
+          <w:szCs w:val="24"/>
+        </w:rPr>
+        <w:t>()=&gt;{</w:t>
+      </w:r>
+    </w:p>
+    <w:p>
+      <w:pPr>
+        <w:ind w:left="2160"/>
+        <w:rPr>
+          <w:sz w:val="24"/>
+          <w:szCs w:val="24"/>
+        </w:rPr>
+      </w:pPr>
+      <w:r>
+        <w:rPr>
+          <w:sz w:val="24"/>
+          <w:szCs w:val="24"/>
+        </w:rPr>
+        <w:t>Router.</w:t>
+      </w:r>
       <w:r>
         <w:rPr>
           <w:sz w:val="24"/>
@@ -1466,110 +1530,54 @@
         </w:rPr>
         <w:t xml:space="preserve"> </w:t>
       </w:r>
-      <w:proofErr w:type="spellStart"/>
-      <w:r>
-        <w:rPr>
-          <w:sz w:val="24"/>
-          <w:szCs w:val="24"/>
-        </w:rPr>
-        <w:t>Md</w:t>
-      </w:r>
-      <w:proofErr w:type="spellEnd"/>
-      <w:r>
-        <w:rPr>
-          <w:sz w:val="24"/>
-          <w:szCs w:val="24"/>
-        </w:rPr>
-        <w:t xml:space="preserve"> Sm Xl </w:t>
-      </w:r>
-      <w:proofErr w:type="spellStart"/>
-      <w:r>
-        <w:rPr>
-          <w:sz w:val="24"/>
-          <w:szCs w:val="24"/>
-        </w:rPr>
-        <w:t>Xs</w:t>
-      </w:r>
-      <w:proofErr w:type="spellEnd"/>
-      <w:r>
-        <w:rPr>
-          <w:sz w:val="24"/>
-          <w:szCs w:val="24"/>
-        </w:rPr>
-        <w:t xml:space="preserve"> there </w:t>
-      </w:r>
-      <w:proofErr w:type="spellStart"/>
-      <w:r>
-        <w:rPr>
-          <w:sz w:val="24"/>
-          <w:szCs w:val="24"/>
-        </w:rPr>
-        <w:t>Liberary</w:t>
-      </w:r>
-      <w:proofErr w:type="spellEnd"/>
-      <w:r>
-        <w:rPr>
-          <w:sz w:val="24"/>
-          <w:szCs w:val="24"/>
-        </w:rPr>
-        <w:t xml:space="preserve"> it used To make This Is Very easy with Next </w:t>
-      </w:r>
-      <w:proofErr w:type="spellStart"/>
-      <w:r>
-        <w:rPr>
-          <w:sz w:val="24"/>
-          <w:szCs w:val="24"/>
-        </w:rPr>
-        <w:t>Js</w:t>
-      </w:r>
-      <w:proofErr w:type="spellEnd"/>
-      <w:r>
-        <w:rPr>
-          <w:sz w:val="24"/>
-          <w:szCs w:val="24"/>
-        </w:rPr>
-        <w:t xml:space="preserve"> is Called </w:t>
-      </w:r>
-      <w:proofErr w:type="spellStart"/>
-      <w:r>
-        <w:rPr>
-          <w:sz w:val="24"/>
-          <w:szCs w:val="24"/>
-        </w:rPr>
-        <w:t>TibTaps</w:t>
-      </w:r>
-      <w:proofErr w:type="spellEnd"/>
-      <w:r>
-        <w:rPr>
-          <w:sz w:val="24"/>
-          <w:szCs w:val="24"/>
-        </w:rPr>
-        <w:t xml:space="preserve"> </w:t>
-      </w:r>
-      <w:hyperlink r:id="rId5" w:history="1">
-        <w:r>
-          <w:rPr>
-            <w:rStyle w:val="Hyperlink"/>
-            <w:sz w:val="24"/>
-            <w:szCs w:val="24"/>
-          </w:rPr>
-          <w:t>https://tiptap.dev/docs/editor/introduction</w:t>
-        </w:r>
-      </w:hyperlink>
-    </w:p>
-    <w:p>
-      <w:pPr>
-        <w:numPr>
-          <w:ilvl w:val="0"/>
-          <w:numId w:val="2"/>
-        </w:numPr>
-        <w:rPr>
-          <w:sz w:val="24"/>
-          <w:szCs w:val="24"/>
-        </w:rPr>
-      </w:pPr>
+      <w:r>
+        <w:rPr>
+          <w:sz w:val="24"/>
+          <w:szCs w:val="24"/>
+        </w:rPr>
+        <w:t>r</w:t>
+      </w:r>
+      <w:r>
+        <w:rPr>
+          <w:sz w:val="24"/>
+          <w:szCs w:val="24"/>
+        </w:rPr>
+        <w:t xml:space="preserve">efresh </w:t>
+      </w:r>
+      <w:r>
+        <w:rPr>
+          <w:sz w:val="24"/>
+          <w:szCs w:val="24"/>
+        </w:rPr>
+        <w:t>();</w:t>
+      </w:r>
+    </w:p>
+    <w:p>
+      <w:pPr>
+        <w:ind w:left="1440"/>
+        <w:rPr>
+          <w:sz w:val="24"/>
+          <w:szCs w:val="24"/>
+        </w:rPr>
+      </w:pPr>
+      <w:r>
+        <w:rPr>
+          <w:sz w:val="24"/>
+          <w:szCs w:val="24"/>
+        </w:rPr>
+        <w:t>},[])</w:t>
+      </w:r>
       <w:bookmarkStart w:id="0" w:name="_GoBack"/>
       <w:bookmarkEnd w:id="0"/>
+    </w:p>
+    <w:p>
+      <w:pPr>
+        <w:ind w:left="1440"/>
+        <w:rPr>
+          <w:sz w:val="24"/>
+          <w:szCs w:val="24"/>
+        </w:rPr>
+      </w:pPr>
     </w:p>
     <w:sectPr>
       <w:pgSz w:w="12240" w:h="15840"/>
@@ -1605,7 +1613,7 @@
       <w:lvlText w:val="%2."/>
       <w:lvlJc w:val="left"/>
       <w:pPr>
-        <w:ind w:left="1440" w:hanging="360"/>
+        <w:ind w:left="1080" w:hanging="360"/>
       </w:pPr>
     </w:lvl>
     <w:lvl w:ilvl="2" w:tplc="0409001B">

</xml_diff>

<commit_message>
add new Changes In File Notes
</commit_message>
<xml_diff>
--- a/All Note.DOCX
+++ b/All Note.DOCX
@@ -1535,21 +1535,7 @@
           <w:sz w:val="24"/>
           <w:szCs w:val="24"/>
         </w:rPr>
-        <w:t>r</w:t>
-      </w:r>
-      <w:r>
-        <w:rPr>
-          <w:sz w:val="24"/>
-          <w:szCs w:val="24"/>
-        </w:rPr>
-        <w:t xml:space="preserve">efresh </w:t>
-      </w:r>
-      <w:r>
-        <w:rPr>
-          <w:sz w:val="24"/>
-          <w:szCs w:val="24"/>
-        </w:rPr>
-        <w:t>();</w:t>
+        <w:t>refresh ();</w:t>
       </w:r>
     </w:p>
     <w:p>
@@ -1566,9 +1552,438 @@
           <w:szCs w:val="24"/>
         </w:rPr>
         <w:t>},[])</w:t>
+      </w:r>
+    </w:p>
+    <w:p>
+      <w:pPr>
+        <w:pStyle w:val="ListParagraph"/>
+        <w:numPr>
+          <w:ilvl w:val="0"/>
+          <w:numId w:val="2"/>
+        </w:numPr>
+        <w:rPr>
+          <w:sz w:val="24"/>
+          <w:szCs w:val="24"/>
+        </w:rPr>
+      </w:pPr>
+      <w:r>
+        <w:rPr>
+          <w:sz w:val="24"/>
+          <w:szCs w:val="24"/>
+        </w:rPr>
+        <w:t xml:space="preserve">there r pattern in is called Proxy Object Pattern Is Used </w:t>
+      </w:r>
+      <w:proofErr w:type="gramStart"/>
+      <w:r>
+        <w:rPr>
+          <w:sz w:val="24"/>
+          <w:szCs w:val="24"/>
+        </w:rPr>
+        <w:t>With</w:t>
+      </w:r>
+      <w:proofErr w:type="gramEnd"/>
+      <w:r>
+        <w:rPr>
+          <w:sz w:val="24"/>
+          <w:szCs w:val="24"/>
+        </w:rPr>
+        <w:t xml:space="preserve"> Object as </w:t>
+      </w:r>
+      <w:r>
+        <w:rPr>
+          <w:rFonts w:hint="cs"/>
+          <w:sz w:val="24"/>
+          <w:szCs w:val="24"/>
+          <w:rtl/>
+          <w:lang w:bidi="ar-EG"/>
+        </w:rPr>
+        <w:t>وسيط</w:t>
+      </w:r>
+    </w:p>
+    <w:p>
+      <w:pPr>
+        <w:pStyle w:val="ListParagraph"/>
+        <w:jc w:val="right"/>
+        <w:rPr>
+          <w:sz w:val="24"/>
+          <w:szCs w:val="24"/>
+          <w:rtl/>
+          <w:lang w:bidi="ar-EG"/>
+        </w:rPr>
+      </w:pPr>
+      <w:r>
+        <w:rPr>
+          <w:rFonts w:hint="cs"/>
+          <w:sz w:val="24"/>
+          <w:szCs w:val="24"/>
+          <w:rtl/>
+          <w:lang w:bidi="ar-EG"/>
+        </w:rPr>
+        <w:t xml:space="preserve">طريقه استخدام النمط دا هو عباره عن واسطه قبل دخول ع اللاوبجيكت الاساسي او ان اغير فيه اي حاجه يعني لو انا مصفوفه وعايز ابدا اغير فيها حاجه ممكن اعمل بروكسي الاول وبعدين هنبدا نغير ف الاساسي </w:t>
+      </w:r>
+    </w:p>
+    <w:p>
+      <w:pPr>
+        <w:pStyle w:val="ListParagraph"/>
+        <w:ind w:left="0"/>
+        <w:rPr>
+          <w:sz w:val="24"/>
+          <w:szCs w:val="24"/>
+          <w:lang w:bidi="ar-EG"/>
+        </w:rPr>
+      </w:pPr>
+      <w:proofErr w:type="spellStart"/>
+      <w:r>
+        <w:rPr>
+          <w:sz w:val="24"/>
+          <w:szCs w:val="24"/>
+          <w:lang w:bidi="ar-EG"/>
+        </w:rPr>
+        <w:t>Const</w:t>
+      </w:r>
+      <w:proofErr w:type="spellEnd"/>
+      <w:r>
+        <w:rPr>
+          <w:sz w:val="24"/>
+          <w:szCs w:val="24"/>
+          <w:lang w:bidi="ar-EG"/>
+        </w:rPr>
+        <w:t xml:space="preserve"> OBJ = </w:t>
+      </w:r>
+      <w:proofErr w:type="gramStart"/>
+      <w:r>
+        <w:rPr>
+          <w:sz w:val="24"/>
+          <w:szCs w:val="24"/>
+          <w:lang w:bidi="ar-EG"/>
+        </w:rPr>
+        <w:t>{ name</w:t>
+      </w:r>
+      <w:proofErr w:type="gramEnd"/>
+      <w:r>
+        <w:rPr>
+          <w:sz w:val="24"/>
+          <w:szCs w:val="24"/>
+          <w:lang w:bidi="ar-EG"/>
+        </w:rPr>
+        <w:t xml:space="preserve"> : “Mohamed” , age: 5}  ;    </w:t>
+      </w:r>
+      <w:proofErr w:type="spellStart"/>
+      <w:r>
+        <w:rPr>
+          <w:sz w:val="24"/>
+          <w:szCs w:val="24"/>
+          <w:lang w:bidi="ar-EG"/>
+        </w:rPr>
+        <w:t>const</w:t>
+      </w:r>
+      <w:proofErr w:type="spellEnd"/>
+      <w:r>
+        <w:rPr>
+          <w:sz w:val="24"/>
+          <w:szCs w:val="24"/>
+          <w:lang w:bidi="ar-EG"/>
+        </w:rPr>
+        <w:t xml:space="preserve"> </w:t>
+      </w:r>
+      <w:proofErr w:type="spellStart"/>
+      <w:r>
+        <w:rPr>
+          <w:sz w:val="24"/>
+          <w:szCs w:val="24"/>
+          <w:lang w:bidi="ar-EG"/>
+        </w:rPr>
+        <w:t>ProxyObj</w:t>
+      </w:r>
+      <w:proofErr w:type="spellEnd"/>
+      <w:r>
+        <w:rPr>
+          <w:sz w:val="24"/>
+          <w:szCs w:val="24"/>
+          <w:lang w:bidi="ar-EG"/>
+        </w:rPr>
+        <w:t xml:space="preserve"> = new Proxy(OBJ , {</w:t>
+      </w:r>
+    </w:p>
+    <w:p>
+      <w:pPr>
+        <w:pStyle w:val="ListParagraph"/>
+        <w:ind w:left="0"/>
+        <w:rPr>
+          <w:sz w:val="24"/>
+          <w:szCs w:val="24"/>
+          <w:lang w:bidi="ar-EG"/>
+        </w:rPr>
+      </w:pPr>
+      <w:r>
+        <w:rPr>
+          <w:sz w:val="24"/>
+          <w:szCs w:val="24"/>
+          <w:lang w:bidi="ar-EG"/>
+        </w:rPr>
+        <w:tab/>
+      </w:r>
+      <w:proofErr w:type="gramStart"/>
+      <w:r>
+        <w:rPr>
+          <w:sz w:val="24"/>
+          <w:szCs w:val="24"/>
+          <w:lang w:bidi="ar-EG"/>
+        </w:rPr>
+        <w:t>Get(</w:t>
+      </w:r>
+      <w:proofErr w:type="gramEnd"/>
+      <w:r>
+        <w:rPr>
+          <w:sz w:val="24"/>
+          <w:szCs w:val="24"/>
+          <w:lang w:bidi="ar-EG"/>
+        </w:rPr>
+        <w:t>prop , key =&gt;{</w:t>
+      </w:r>
+    </w:p>
+    <w:p>
+      <w:pPr>
+        <w:pStyle w:val="ListParagraph"/>
+        <w:ind w:left="0"/>
+        <w:rPr>
+          <w:sz w:val="24"/>
+          <w:szCs w:val="24"/>
+          <w:lang w:bidi="ar-EG"/>
+        </w:rPr>
+      </w:pPr>
+      <w:r>
+        <w:rPr>
+          <w:sz w:val="24"/>
+          <w:szCs w:val="24"/>
+          <w:lang w:bidi="ar-EG"/>
+        </w:rPr>
+        <w:tab/>
+      </w:r>
+      <w:r>
+        <w:rPr>
+          <w:sz w:val="24"/>
+          <w:szCs w:val="24"/>
+          <w:lang w:bidi="ar-EG"/>
+        </w:rPr>
+        <w:tab/>
+        <w:t>Any Action</w:t>
+      </w:r>
+    </w:p>
+    <w:p>
+      <w:pPr>
+        <w:pStyle w:val="ListParagraph"/>
+        <w:ind w:left="0" w:firstLine="720"/>
+        <w:rPr>
+          <w:sz w:val="24"/>
+          <w:szCs w:val="24"/>
+          <w:lang w:bidi="ar-EG"/>
+        </w:rPr>
+      </w:pPr>
+      <w:r>
+        <w:rPr>
+          <w:sz w:val="24"/>
+          <w:szCs w:val="24"/>
+          <w:lang w:bidi="ar-EG"/>
+        </w:rPr>
+        <w:t>}),</w:t>
+      </w:r>
+    </w:p>
+    <w:p>
+      <w:pPr>
+        <w:pStyle w:val="ListParagraph"/>
+        <w:ind w:left="0"/>
+        <w:rPr>
+          <w:sz w:val="24"/>
+          <w:szCs w:val="24"/>
+          <w:lang w:bidi="ar-EG"/>
+        </w:rPr>
+      </w:pPr>
+      <w:r>
+        <w:rPr>
+          <w:sz w:val="24"/>
+          <w:szCs w:val="24"/>
+          <w:lang w:bidi="ar-EG"/>
+        </w:rPr>
+        <w:tab/>
+      </w:r>
+      <w:proofErr w:type="gramStart"/>
+      <w:r>
+        <w:rPr>
+          <w:sz w:val="24"/>
+          <w:szCs w:val="24"/>
+          <w:lang w:bidi="ar-EG"/>
+        </w:rPr>
+        <w:t>Set(</w:t>
+      </w:r>
+      <w:proofErr w:type="gramEnd"/>
+      <w:r>
+        <w:rPr>
+          <w:sz w:val="24"/>
+          <w:szCs w:val="24"/>
+          <w:lang w:bidi="ar-EG"/>
+        </w:rPr>
+        <w:t>prop , key</w:t>
+      </w:r>
+      <w:r>
+        <w:rPr>
+          <w:sz w:val="24"/>
+          <w:szCs w:val="24"/>
+          <w:lang w:bidi="ar-EG"/>
+        </w:rPr>
+        <w:t xml:space="preserve"> , </w:t>
+      </w:r>
+      <w:proofErr w:type="spellStart"/>
+      <w:r>
+        <w:rPr>
+          <w:sz w:val="24"/>
+          <w:szCs w:val="24"/>
+          <w:lang w:bidi="ar-EG"/>
+        </w:rPr>
+        <w:t>reciever</w:t>
+      </w:r>
+      <w:proofErr w:type="spellEnd"/>
+      <w:r>
+        <w:rPr>
+          <w:sz w:val="24"/>
+          <w:szCs w:val="24"/>
+          <w:lang w:bidi="ar-EG"/>
+        </w:rPr>
+        <w:t xml:space="preserve"> =&gt;{</w:t>
+      </w:r>
+    </w:p>
+    <w:p>
+      <w:pPr>
+        <w:pStyle w:val="ListParagraph"/>
+        <w:ind w:left="0"/>
+        <w:rPr>
+          <w:sz w:val="24"/>
+          <w:szCs w:val="24"/>
+          <w:lang w:bidi="ar-EG"/>
+        </w:rPr>
+      </w:pPr>
+      <w:r>
+        <w:rPr>
+          <w:sz w:val="24"/>
+          <w:szCs w:val="24"/>
+          <w:lang w:bidi="ar-EG"/>
+        </w:rPr>
+        <w:tab/>
+      </w:r>
+      <w:r>
+        <w:rPr>
+          <w:sz w:val="24"/>
+          <w:szCs w:val="24"/>
+          <w:lang w:bidi="ar-EG"/>
+        </w:rPr>
+        <w:tab/>
+        <w:t>Any Action</w:t>
+      </w:r>
+      <w:r>
+        <w:rPr>
+          <w:sz w:val="24"/>
+          <w:szCs w:val="24"/>
+          <w:lang w:bidi="ar-EG"/>
+        </w:rPr>
+        <w:t>}),</w:t>
+      </w:r>
+    </w:p>
+    <w:p>
+      <w:pPr>
+        <w:pStyle w:val="ListParagraph"/>
+        <w:ind w:left="0"/>
+        <w:rPr>
+          <w:sz w:val="24"/>
+          <w:szCs w:val="24"/>
+          <w:lang w:bidi="ar-EG"/>
+        </w:rPr>
+      </w:pPr>
+      <w:r>
+        <w:rPr>
+          <w:sz w:val="24"/>
+          <w:szCs w:val="24"/>
+          <w:lang w:bidi="ar-EG"/>
+        </w:rPr>
+        <w:t>})</w:t>
+      </w:r>
+    </w:p>
+    <w:p>
+      <w:pPr>
+        <w:pStyle w:val="ListParagraph"/>
+        <w:ind w:left="0"/>
+        <w:rPr>
+          <w:sz w:val="24"/>
+          <w:szCs w:val="24"/>
+          <w:lang w:bidi="ar-EG"/>
+        </w:rPr>
+      </w:pPr>
+      <w:r>
+        <w:rPr>
+          <w:sz w:val="24"/>
+          <w:szCs w:val="24"/>
+          <w:lang w:bidi="ar-EG"/>
+        </w:rPr>
+        <w:t>ProxyObj</w:t>
+      </w:r>
+      <w:r>
+        <w:rPr>
+          <w:sz w:val="24"/>
+          <w:szCs w:val="24"/>
+          <w:lang w:bidi="ar-EG"/>
+        </w:rPr>
+        <w:t xml:space="preserve">.name      // Get Proxy </w:t>
       </w:r>
       <w:bookmarkStart w:id="0" w:name="_GoBack"/>
       <w:bookmarkEnd w:id="0"/>
+    </w:p>
+    <w:p>
+      <w:pPr>
+        <w:pStyle w:val="ListParagraph"/>
+        <w:ind w:left="0"/>
+        <w:rPr>
+          <w:sz w:val="24"/>
+          <w:szCs w:val="24"/>
+          <w:lang w:bidi="ar-EG"/>
+        </w:rPr>
+      </w:pPr>
+      <w:proofErr w:type="spellStart"/>
+      <w:r>
+        <w:rPr>
+          <w:sz w:val="24"/>
+          <w:szCs w:val="24"/>
+          <w:lang w:bidi="ar-EG"/>
+        </w:rPr>
+        <w:t>ProxyObj</w:t>
+      </w:r>
+      <w:r>
+        <w:rPr>
+          <w:sz w:val="24"/>
+          <w:szCs w:val="24"/>
+          <w:lang w:bidi="ar-EG"/>
+        </w:rPr>
+        <w:t>.age</w:t>
+      </w:r>
+      <w:proofErr w:type="spellEnd"/>
+      <w:r>
+        <w:rPr>
+          <w:sz w:val="24"/>
+          <w:szCs w:val="24"/>
+          <w:lang w:bidi="ar-EG"/>
+        </w:rPr>
+        <w:t xml:space="preserve"> = 6   // Set Proxy </w:t>
+      </w:r>
+    </w:p>
+    <w:p>
+      <w:pPr>
+        <w:pStyle w:val="ListParagraph"/>
+        <w:ind w:left="360"/>
+        <w:rPr>
+          <w:rFonts w:hint="cs"/>
+          <w:sz w:val="24"/>
+          <w:szCs w:val="24"/>
+          <w:rtl/>
+        </w:rPr>
+      </w:pPr>
     </w:p>
     <w:p>
       <w:pPr>

</xml_diff>